<commit_message>
JUnit PlayerMovementTest Final version
</commit_message>
<xml_diff>
--- a/JUnit Test - Map.docx
+++ b/JUnit Test - Map.docx
@@ -15,6 +15,17 @@
       </w:r>
       <w:proofErr w:type="spellEnd"/>
       <w:r>
+        <w:t xml:space="preserve"> (</w:t>
+      </w:r>
+      <w:proofErr w:type="spellStart"/>
+      <w:r>
+        <w:t>PlayerMovementTest</w:t>
+      </w:r>
+      <w:proofErr w:type="spellEnd"/>
+      <w:r>
+        <w:t>)</w:t>
+      </w:r>
+      <w:r>
         <w:t>.</w:t>
       </w:r>
     </w:p>
@@ -178,8 +189,6 @@
       <w:r>
         <w:t xml:space="preserve">. </w:t>
       </w:r>
-      <w:bookmarkStart w:id="0" w:name="_GoBack"/>
-      <w:bookmarkEnd w:id="0"/>
     </w:p>
     <w:p>
       <w:r>
@@ -203,15 +212,16 @@
       </w:r>
       <w:proofErr w:type="spellEnd"/>
       <w:r>
-        <w:t>/</w:t>
-      </w:r>
-      <w:proofErr w:type="spellStart"/>
-      <w:r>
-        <w:t>else</w:t>
-      </w:r>
-      <w:proofErr w:type="spellEnd"/>
-      <w:r>
-        <w:t xml:space="preserve">-statement waarin gekeken wordt of de positie van de </w:t>
+        <w:t>-</w:t>
+      </w:r>
+      <w:r>
+        <w:t>statement</w:t>
+      </w:r>
+      <w:r>
+        <w:t>s</w:t>
+      </w:r>
+      <w:r>
+        <w:t xml:space="preserve"> waarin gekeken wordt of de positie van de </w:t>
       </w:r>
       <w:proofErr w:type="spellStart"/>
       <w:r>
@@ -235,11 +245,45 @@
           <w:rFonts w:ascii="Consolas" w:hAnsi="Consolas"/>
         </w:rPr>
       </w:pPr>
-      <w:r>
-        <w:rPr>
-          <w:rFonts w:ascii="Consolas" w:hAnsi="Consolas"/>
-        </w:rPr>
-        <w:t xml:space="preserve">x &gt;= 0 &amp;&amp; x &lt;= </w:t>
+      <w:proofErr w:type="spellStart"/>
+      <w:r>
+        <w:rPr>
+          <w:rFonts w:ascii="Consolas" w:hAnsi="Consolas"/>
+        </w:rPr>
+        <w:t>getCoordinateX</w:t>
+      </w:r>
+      <w:proofErr w:type="spellEnd"/>
+      <w:r>
+        <w:rPr>
+          <w:rFonts w:ascii="Consolas" w:hAnsi="Consolas"/>
+        </w:rPr>
+        <w:t>()</w:t>
+      </w:r>
+      <w:r>
+        <w:rPr>
+          <w:rFonts w:ascii="Consolas" w:hAnsi="Consolas"/>
+        </w:rPr>
+        <w:t xml:space="preserve"> &gt;= 0 &amp;&amp; </w:t>
+      </w:r>
+      <w:proofErr w:type="spellStart"/>
+      <w:r>
+        <w:rPr>
+          <w:rFonts w:ascii="Consolas" w:hAnsi="Consolas"/>
+        </w:rPr>
+        <w:t>getCoordinateX</w:t>
+      </w:r>
+      <w:proofErr w:type="spellEnd"/>
+      <w:r>
+        <w:rPr>
+          <w:rFonts w:ascii="Consolas" w:hAnsi="Consolas"/>
+        </w:rPr>
+        <w:t>()</w:t>
+      </w:r>
+      <w:r>
+        <w:rPr>
+          <w:rFonts w:ascii="Consolas" w:hAnsi="Consolas"/>
+        </w:rPr>
+        <w:t xml:space="preserve"> &lt;= </w:t>
       </w:r>
       <w:proofErr w:type="spellStart"/>
       <w:r>
@@ -387,158 +431,47 @@
         <w:tabs>
           <w:tab w:val="left" w:pos="5475"/>
         </w:tabs>
-        <w:rPr>
-          <w:rFonts w:ascii="Cambria" w:hAnsi="Cambria"/>
-        </w:rPr>
-      </w:pPr>
-      <w:r>
-        <w:t xml:space="preserve">Als de speler niet in het speelveld mocht staat, kan deze niet lopen omdat er dan </w:t>
-      </w:r>
-      <w:proofErr w:type="spellStart"/>
-      <w:r>
-        <w:rPr>
-          <w:rFonts w:ascii="Consolas" w:hAnsi="Consolas"/>
-        </w:rPr>
+      </w:pPr>
+      <w:r>
+        <w:t xml:space="preserve">Als de speler zich niet in het veld zou bevinden, kan deze zich nooit voortbewegen, omdat de eerste </w:t>
+      </w:r>
+      <w:proofErr w:type="spellStart"/>
+      <w:r>
+        <w:t>if</w:t>
+      </w:r>
+      <w:proofErr w:type="spellEnd"/>
+      <w:r>
+        <w:t xml:space="preserve"> altijd </w:t>
+      </w:r>
+      <w:proofErr w:type="spellStart"/>
+      <w:r>
         <w:t>false</w:t>
       </w:r>
       <w:proofErr w:type="spellEnd"/>
       <w:r>
-        <w:rPr>
-          <w:rFonts w:ascii="Consolas" w:hAnsi="Consolas"/>
-        </w:rPr>
-        <w:t xml:space="preserve"> </w:t>
-      </w:r>
-      <w:r>
-        <w:t xml:space="preserve">wordt geretourneerd. Mocht de speler wel in het speelveld staan dan wordt de eigenschap </w:t>
-      </w:r>
-      <w:proofErr w:type="spellStart"/>
-      <w:r>
-        <w:rPr>
-          <w:rFonts w:ascii="Consolas" w:hAnsi="Consolas"/>
-        </w:rPr>
-        <w:t>isSolid</w:t>
-      </w:r>
-      <w:proofErr w:type="spellEnd"/>
-      <w:r>
-        <w:t xml:space="preserve"> van de </w:t>
-      </w:r>
-      <w:proofErr w:type="spellStart"/>
-      <w:r>
-        <w:t>tile</w:t>
-      </w:r>
-      <w:proofErr w:type="spellEnd"/>
-      <w:r>
-        <w:t xml:space="preserve"> waar de speler naar toe kijkt </w:t>
-      </w:r>
-      <w:proofErr w:type="spellStart"/>
-      <w:r>
-        <w:t>inverted</w:t>
-      </w:r>
-      <w:proofErr w:type="spellEnd"/>
-      <w:r>
-        <w:t xml:space="preserve"> </w:t>
-      </w:r>
-      <w:r>
-        <w:t>teruggegeven</w:t>
-      </w:r>
-      <w:r>
-        <w:t xml:space="preserve">. Als </w:t>
-      </w:r>
-      <w:proofErr w:type="spellStart"/>
-      <w:r>
-        <w:rPr>
-          <w:rFonts w:ascii="Consolas" w:hAnsi="Consolas"/>
-        </w:rPr>
-        <w:t>isSolid</w:t>
-      </w:r>
-      <w:proofErr w:type="spellEnd"/>
-      <w:r>
-        <w:rPr>
-          <w:rFonts w:ascii="Consolas" w:hAnsi="Consolas"/>
-        </w:rPr>
-        <w:t xml:space="preserve"> </w:t>
-      </w:r>
-      <w:r>
-        <w:rPr>
-          <w:rFonts w:ascii="Cambria" w:hAnsi="Cambria"/>
-        </w:rPr>
-        <w:t xml:space="preserve">de waarde </w:t>
-      </w:r>
-      <w:proofErr w:type="spellStart"/>
-      <w:r>
-        <w:rPr>
-          <w:rFonts w:ascii="Consolas" w:hAnsi="Consolas"/>
-        </w:rPr>
-        <w:t>true</w:t>
-      </w:r>
-      <w:proofErr w:type="spellEnd"/>
-      <w:r>
-        <w:rPr>
-          <w:rFonts w:ascii="Cambria" w:hAnsi="Cambria"/>
-        </w:rPr>
-        <w:t xml:space="preserve"> heeft dan kan de speler alsnog niet die kant op lopen, aangezien hij dan door bijv. een muur zou lopen. Als </w:t>
-      </w:r>
-      <w:proofErr w:type="spellStart"/>
-      <w:r>
-        <w:rPr>
-          <w:rFonts w:ascii="Consolas" w:hAnsi="Consolas"/>
-        </w:rPr>
-        <w:t>isSolid</w:t>
-      </w:r>
-      <w:proofErr w:type="spellEnd"/>
-      <w:r>
-        <w:rPr>
-          <w:rFonts w:ascii="Consolas" w:hAnsi="Consolas"/>
-        </w:rPr>
-        <w:t xml:space="preserve"> </w:t>
-      </w:r>
-      <w:r>
-        <w:rPr>
-          <w:rFonts w:ascii="Cambria" w:hAnsi="Cambria"/>
-        </w:rPr>
-        <w:t xml:space="preserve">de waarde </w:t>
-      </w:r>
-      <w:proofErr w:type="spellStart"/>
-      <w:r>
-        <w:rPr>
-          <w:rFonts w:ascii="Consolas" w:hAnsi="Consolas"/>
-        </w:rPr>
-        <w:t>false</w:t>
-      </w:r>
-      <w:proofErr w:type="spellEnd"/>
-      <w:r>
-        <w:rPr>
-          <w:rFonts w:ascii="Cambria" w:hAnsi="Cambria"/>
-        </w:rPr>
-        <w:t xml:space="preserve"> heeft, wordt dit </w:t>
-      </w:r>
-      <w:proofErr w:type="spellStart"/>
-      <w:r>
-        <w:rPr>
-          <w:rFonts w:ascii="Cambria" w:hAnsi="Cambria"/>
-        </w:rPr>
-        <w:t>inverted</w:t>
-      </w:r>
-      <w:proofErr w:type="spellEnd"/>
-      <w:r>
-        <w:rPr>
-          <w:rFonts w:ascii="Cambria" w:hAnsi="Cambria"/>
-        </w:rPr>
-        <w:t xml:space="preserve"> geretourneerd en wordt er </w:t>
-      </w:r>
-      <w:proofErr w:type="spellStart"/>
-      <w:r>
-        <w:rPr>
-          <w:rFonts w:ascii="Cambria" w:hAnsi="Cambria"/>
-        </w:rPr>
-        <w:t>toegestaand</w:t>
-      </w:r>
-      <w:proofErr w:type="spellEnd"/>
-      <w:r>
-        <w:rPr>
-          <w:rFonts w:ascii="Cambria" w:hAnsi="Cambria"/>
-        </w:rPr>
-        <w:t xml:space="preserve"> dat de speler die kant op loopt.</w:t>
+        <w:t xml:space="preserve"> zal </w:t>
+      </w:r>
+      <w:r>
+        <w:t>retourneren</w:t>
+      </w:r>
+      <w:r>
+        <w:t xml:space="preserve">. Mocht de speler zich wel in het veld bevinden, dan zal hij aan map vragen of hij zich mag verplaatsen naar de naastliggende Tile naar keuze. Map zal doormiddel van de </w:t>
+      </w:r>
+      <w:proofErr w:type="spellStart"/>
+      <w:r>
+        <w:t>getSolid</w:t>
+      </w:r>
+      <w:proofErr w:type="spellEnd"/>
+      <w:r>
+        <w:t xml:space="preserve"> methode van Tile aan </w:t>
+      </w:r>
+      <w:proofErr w:type="spellStart"/>
+      <w:r>
+        <w:t>player</w:t>
+      </w:r>
+      <w:proofErr w:type="spellEnd"/>
+      <w:r>
+        <w:t xml:space="preserve"> doorgeven of hij zich naar de betreffende Tile mag verplaatsen.</w:t>
       </w:r>
     </w:p>
     <w:p>
@@ -548,88 +481,178 @@
         </w:tabs>
       </w:pPr>
       <w:r>
-        <w:t>In d</w:t>
-      </w:r>
-      <w:r>
-        <w:t xml:space="preserve">e test die op de eerste </w:t>
-      </w:r>
-      <w:r>
-        <w:t>methode uitgevoerd is</w:t>
-      </w:r>
-      <w:r>
-        <w:t xml:space="preserve">, </w:t>
-      </w:r>
-      <w:proofErr w:type="spellStart"/>
-      <w:r>
-        <w:rPr>
-          <w:rFonts w:ascii="Consolas" w:hAnsi="Consolas"/>
-        </w:rPr>
-        <w:t>playerAllowedToMoveUp</w:t>
-      </w:r>
-      <w:proofErr w:type="spellEnd"/>
-      <w:r>
-        <w:rPr>
-          <w:rFonts w:ascii="Consolas" w:hAnsi="Consolas"/>
-        </w:rPr>
-        <w:t>()</w:t>
-      </w:r>
-      <w:r>
-        <w:t xml:space="preserve">, wordt gekeken op plaats (0,0) in het speelveld of de speler omhoog mag lopen. Dit is natuurlijk niet het geval en daarom wordt als verwachte uitkomst </w:t>
-      </w:r>
-      <w:proofErr w:type="spellStart"/>
-      <w:r>
-        <w:rPr>
-          <w:rFonts w:ascii="Consolas" w:hAnsi="Consolas"/>
-        </w:rPr>
-        <w:t>false</w:t>
-      </w:r>
-      <w:proofErr w:type="spellEnd"/>
-      <w:r>
-        <w:rPr>
-          <w:rFonts w:ascii="Consolas" w:hAnsi="Consolas"/>
+        <w:t xml:space="preserve">Als laatste wordt bijgehouden wat de laatste ingedrukte toets van de gebruiker is. Hiermee kan worden bepaald welke richting de </w:t>
+      </w:r>
+      <w:proofErr w:type="spellStart"/>
+      <w:r>
+        <w:t>player</w:t>
+      </w:r>
+      <w:proofErr w:type="spellEnd"/>
+      <w:r>
+        <w:t xml:space="preserve"> een barricade wil openen.</w:t>
+      </w:r>
+    </w:p>
+    <w:p>
+      <w:pPr>
+        <w:tabs>
+          <w:tab w:val="left" w:pos="5475"/>
+        </w:tabs>
+      </w:pPr>
+      <w:r>
+        <w:t xml:space="preserve">In de eerste 5 testen in de </w:t>
+      </w:r>
+      <w:proofErr w:type="spellStart"/>
+      <w:r>
+        <w:t>PlayerMovementTest</w:t>
+      </w:r>
+      <w:proofErr w:type="spellEnd"/>
+      <w:r>
+        <w:t xml:space="preserve"> hebben wij getest of de </w:t>
+      </w:r>
+      <w:proofErr w:type="spellStart"/>
+      <w:r>
+        <w:t>player</w:t>
+      </w:r>
+      <w:proofErr w:type="spellEnd"/>
+      <w:r>
+        <w:t xml:space="preserve"> zich op de juiste manier voortbeweegt</w:t>
+      </w:r>
+      <w:r>
+        <w:t xml:space="preserve">. Met de eerste 4 testen wordt één voor één getest of alle richtingen op de juiste manier worden uitgevoerd door de coördinaten te checken. In de andere test doet de </w:t>
+      </w:r>
+      <w:proofErr w:type="spellStart"/>
+      <w:r>
+        <w:t>player</w:t>
+      </w:r>
+      <w:proofErr w:type="spellEnd"/>
+      <w:r>
+        <w:t xml:space="preserve"> een aantal verschillende bewegingen om te kijken of verschillende bewegingen worden uitgevoerd. Doordat er ook altijd wordt gekeken of de </w:t>
+      </w:r>
+      <w:proofErr w:type="spellStart"/>
+      <w:r>
+        <w:t>lastMove</w:t>
+      </w:r>
+      <w:proofErr w:type="spellEnd"/>
+      <w:r>
+        <w:t xml:space="preserve"> overeenkomt met de verwachte </w:t>
+      </w:r>
+      <w:proofErr w:type="spellStart"/>
+      <w:r>
+        <w:t>LastMove</w:t>
+      </w:r>
+      <w:proofErr w:type="spellEnd"/>
+      <w:r>
+        <w:t xml:space="preserve">, spreken we van </w:t>
+      </w:r>
+      <w:r>
+        <w:rPr>
+          <w:b/>
+        </w:rPr>
+        <w:t>code</w:t>
+      </w:r>
+      <w:r>
+        <w:rPr>
+          <w:b/>
         </w:rPr>
         <w:t xml:space="preserve"> </w:t>
       </w:r>
-      <w:r>
-        <w:t>ingesteld.</w:t>
-      </w:r>
-      <w:r>
-        <w:t xml:space="preserve"> Dezelfde methode wordt ook drie plaatsen in het speelveld naar beneden getest, want daar hoort de speler wel omhoog te kunnen lopen.</w:t>
-      </w:r>
-      <w:r>
+      <w:proofErr w:type="spellStart"/>
+      <w:r>
+        <w:rPr>
+          <w:b/>
+        </w:rPr>
+        <w:t>coverage</w:t>
+      </w:r>
+      <w:proofErr w:type="spellEnd"/>
+      <w:r>
+        <w:rPr>
+          <w:b/>
+        </w:rPr>
+        <w:t xml:space="preserve">. </w:t>
+      </w:r>
+      <w:r>
+        <w:t>Iedere regel code wordt namelijk afgegaan.</w:t>
+      </w:r>
+    </w:p>
+    <w:p>
+      <w:pPr>
+        <w:tabs>
+          <w:tab w:val="left" w:pos="5475"/>
+        </w:tabs>
+      </w:pPr>
+      <w:r>
+        <w:t xml:space="preserve">In de laatste 4 testen van </w:t>
+      </w:r>
+      <w:proofErr w:type="spellStart"/>
+      <w:r>
+        <w:t>PlayerMovementTest</w:t>
+      </w:r>
+      <w:proofErr w:type="spellEnd"/>
+      <w:r>
+        <w:t xml:space="preserve"> wordt gekeken of de </w:t>
+      </w:r>
+      <w:proofErr w:type="spellStart"/>
+      <w:r>
+        <w:t>lastMove</w:t>
+      </w:r>
+      <w:proofErr w:type="spellEnd"/>
+      <w:r>
+        <w:t xml:space="preserve"> en coördinaten overeenkomen met de verwachte </w:t>
+      </w:r>
+      <w:proofErr w:type="spellStart"/>
+      <w:r>
+        <w:t>lastMove</w:t>
+      </w:r>
+      <w:proofErr w:type="spellEnd"/>
+      <w:r>
+        <w:t xml:space="preserve"> en coördinaten</w:t>
+      </w:r>
+      <w:r>
+        <w:t xml:space="preserve">, als de </w:t>
+      </w:r>
+      <w:proofErr w:type="spellStart"/>
+      <w:r>
+        <w:t>player</w:t>
+      </w:r>
+      <w:proofErr w:type="spellEnd"/>
+      <w:r>
+        <w:t xml:space="preserve"> uit het veld probeert te lopen. Hier spreken we van </w:t>
+      </w:r>
+      <w:proofErr w:type="spellStart"/>
+      <w:r>
+        <w:rPr>
+          <w:b/>
+        </w:rPr>
+        <w:t>decision</w:t>
+      </w:r>
+      <w:proofErr w:type="spellEnd"/>
+      <w:r>
+        <w:rPr>
+          <w:b/>
+        </w:rPr>
         <w:t xml:space="preserve"> </w:t>
       </w:r>
-      <w:r>
-        <w:t>Hierdoor</w:t>
-      </w:r>
-      <w:r>
-        <w:t xml:space="preserve"> worden beide uitkomsten getest en dit betekent dat de </w:t>
-      </w:r>
-      <w:proofErr w:type="spellStart"/>
-      <w:r>
-        <w:t>decision</w:t>
-      </w:r>
-      <w:proofErr w:type="spellEnd"/>
-      <w:r>
-        <w:t xml:space="preserve"> </w:t>
-      </w:r>
-      <w:proofErr w:type="spellStart"/>
-      <w:r>
+      <w:proofErr w:type="spellStart"/>
+      <w:r>
+        <w:rPr>
+          <w:b/>
+        </w:rPr>
         <w:t>coverage</w:t>
       </w:r>
       <w:proofErr w:type="spellEnd"/>
       <w:r>
-        <w:t xml:space="preserve"> gedekt is.</w:t>
-      </w:r>
-      <w:r>
-        <w:t xml:space="preserve"> (</w:t>
-      </w:r>
-      <w:r>
-        <w:t>Bijna</w:t>
-      </w:r>
-      <w:r>
-        <w:t>)</w:t>
-      </w:r>
+        <w:t xml:space="preserve">, omdat bij een aantal moves de </w:t>
+      </w:r>
+      <w:proofErr w:type="spellStart"/>
+      <w:r>
+        <w:t>if</w:t>
+      </w:r>
+      <w:proofErr w:type="spellEnd"/>
+      <w:r>
+        <w:t xml:space="preserve">-statements niet wordt uitgevoerd. </w:t>
+      </w:r>
+      <w:bookmarkStart w:id="0" w:name="_GoBack"/>
+      <w:bookmarkEnd w:id="0"/>
     </w:p>
     <w:sectPr>
       <w:pgSz w:w="12240" w:h="15840"/>

</xml_diff>